<commit_message>
Update Reid Assignment 3 Report.docx
Changes to References in Report
</commit_message>
<xml_diff>
--- a/lib2024/Assignment 3/Report/Reid Assignment 3 Report.docx
+++ b/lib2024/Assignment 3/Report/Reid Assignment 3 Report.docx
@@ -2278,19 +2278,7 @@
         <w:rPr>
           <w:rFonts w:asciiTheme="majorHAnsi" w:hAnsiTheme="majorHAnsi" w:cstheme="majorHAnsi"/>
         </w:rPr>
-        <w:t xml:space="preserve"> “8 of the Most </w:t>
-      </w:r>
-      <w:r>
-        <w:rPr>
-          <w:rFonts w:asciiTheme="majorHAnsi" w:hAnsiTheme="majorHAnsi" w:cstheme="majorHAnsi"/>
-        </w:rPr>
-        <w:t>Important HTML Tags for S</w:t>
-      </w:r>
-      <w:r>
-        <w:rPr>
-          <w:rFonts w:asciiTheme="majorHAnsi" w:hAnsiTheme="majorHAnsi" w:cstheme="majorHAnsi"/>
-        </w:rPr>
-        <w:t xml:space="preserve">EO” in order to be sure that all of the SEO standards that applied to my webpage were met through the script I had written. As with the second assignment, I made sure to include a title tag that would encompass </w:t>
+        <w:t xml:space="preserve"> “8 of the Most Important HTML Tags for SEO” in order to be sure that all of the SEO standards that applied to my webpage were met through the script I had written. As with the second assignment, I made sure to include a title tag that would encompass </w:t>
       </w:r>
       <w:proofErr w:type="gramStart"/>
       <w:r>
@@ -2476,39 +2464,7 @@
           <w:sz w:val="22"/>
           <w:szCs w:val="22"/>
         </w:rPr>
-        <w:t xml:space="preserve">. “8 </w:t>
-      </w:r>
-      <w:r>
-        <w:rPr>
-          <w:rFonts w:asciiTheme="majorHAnsi" w:hAnsiTheme="majorHAnsi" w:cstheme="majorHAnsi"/>
-          <w:sz w:val="22"/>
-          <w:szCs w:val="22"/>
-        </w:rPr>
-        <w:t>o</w:t>
-      </w:r>
-      <w:r>
-        <w:rPr>
-          <w:rFonts w:asciiTheme="majorHAnsi" w:hAnsiTheme="majorHAnsi" w:cstheme="majorHAnsi"/>
-          <w:sz w:val="22"/>
-          <w:szCs w:val="22"/>
-        </w:rPr>
-        <w:t xml:space="preserve">f the Most Important HTML Tags for </w:t>
-      </w:r>
-      <w:r>
-        <w:rPr>
-          <w:rFonts w:asciiTheme="majorHAnsi" w:hAnsiTheme="majorHAnsi" w:cstheme="majorHAnsi"/>
-          <w:sz w:val="22"/>
-          <w:szCs w:val="22"/>
-        </w:rPr>
-        <w:t>SEO</w:t>
-      </w:r>
-      <w:r>
-        <w:rPr>
-          <w:rFonts w:asciiTheme="majorHAnsi" w:hAnsiTheme="majorHAnsi" w:cstheme="majorHAnsi"/>
-          <w:sz w:val="22"/>
-          <w:szCs w:val="22"/>
-        </w:rPr>
-        <w:t xml:space="preserve">.” </w:t>
+        <w:t xml:space="preserve">. “8 of the Most Important HTML Tags for SEO.” </w:t>
       </w:r>
       <w:r>
         <w:rPr>
@@ -2559,6 +2515,54 @@
           <w:szCs w:val="22"/>
         </w:rPr>
       </w:pPr>
+      <w:r>
+        <w:rPr>
+          <w:rFonts w:asciiTheme="majorHAnsi" w:hAnsiTheme="majorHAnsi" w:cstheme="majorHAnsi"/>
+          <w:sz w:val="22"/>
+          <w:szCs w:val="22"/>
+        </w:rPr>
+        <w:t xml:space="preserve">Bruce Clay, Inc. (2022, October 2). </w:t>
+      </w:r>
+      <w:r>
+        <w:rPr>
+          <w:rFonts w:asciiTheme="majorHAnsi" w:hAnsiTheme="majorHAnsi" w:cstheme="majorHAnsi"/>
+          <w:i/>
+          <w:iCs/>
+          <w:sz w:val="22"/>
+          <w:szCs w:val="22"/>
+        </w:rPr>
+        <w:t>Search engine optimization best practices: Standards and spam discussion</w:t>
+      </w:r>
+      <w:r>
+        <w:rPr>
+          <w:rFonts w:asciiTheme="majorHAnsi" w:hAnsiTheme="majorHAnsi" w:cstheme="majorHAnsi"/>
+          <w:sz w:val="22"/>
+          <w:szCs w:val="22"/>
+        </w:rPr>
+        <w:t xml:space="preserve">. Bruce Clay, Inc. Retrieved from </w:t>
+      </w:r>
+      <w:proofErr w:type="gramStart"/>
+      <w:r>
+        <w:rPr>
+          <w:rFonts w:asciiTheme="majorHAnsi" w:hAnsiTheme="majorHAnsi" w:cstheme="majorHAnsi"/>
+          <w:sz w:val="22"/>
+          <w:szCs w:val="22"/>
+        </w:rPr>
+        <w:t>https://www.bruceclay.com/seo/standards/</w:t>
+      </w:r>
+      <w:proofErr w:type="gramEnd"/>
+    </w:p>
+    <w:p>
+      <w:pPr>
+        <w:pStyle w:val="NormalWeb"/>
+        <w:spacing w:before="0" w:beforeAutospacing="0"/>
+        <w:ind w:left="720" w:hanging="720"/>
+        <w:rPr>
+          <w:rFonts w:asciiTheme="majorHAnsi" w:hAnsiTheme="majorHAnsi" w:cstheme="majorHAnsi"/>
+          <w:sz w:val="22"/>
+          <w:szCs w:val="22"/>
+        </w:rPr>
+      </w:pPr>
       <w:proofErr w:type="spellStart"/>
       <w:r>
         <w:rPr>
@@ -2802,6 +2806,7 @@
         <w:ind w:left="720" w:hanging="720"/>
       </w:pPr>
       <w:r>
+        <w:lastRenderedPageBreak/>
         <w:t xml:space="preserve">Goodreads. (n.d.). </w:t>
       </w:r>
       <w:r>
@@ -2829,7 +2834,6 @@
         <w:ind w:left="720" w:hanging="720"/>
       </w:pPr>
       <w:r>
-        <w:lastRenderedPageBreak/>
         <w:t xml:space="preserve">Goodreads. (n.d.). </w:t>
       </w:r>
       <w:r>

</xml_diff>